<commit_message>
correction of sock color
changed from 4 black socks to 4 white socks
</commit_message>
<xml_diff>
--- a/DouglasAlfredo_ProblemSolving.docx
+++ b/DouglasAlfredo_ProblemSolving.docx
@@ -468,46 +468,16 @@
         </w:numPr>
       </w:pPr>
       <w:r>
-        <w:t>4 black socks</w:t>
-      </w:r>
-    </w:p>
-    <w:p>
-      <w:pPr>
-        <w:pStyle w:val="ListParagraph"/>
-        <w:numPr>
-          <w:ilvl w:val="1"/>
-          <w:numId w:val="6"/>
-        </w:numPr>
-      </w:pPr>
-      <w:r>
-        <w:t>Sub-problems</w:t>
-      </w:r>
-    </w:p>
-    <w:p>
-      <w:pPr>
-        <w:pStyle w:val="ListParagraph"/>
-        <w:numPr>
-          <w:ilvl w:val="2"/>
-          <w:numId w:val="6"/>
-        </w:numPr>
-      </w:pPr>
-      <w:r>
-        <w:t>Selection done in complete darkness</w:t>
-      </w:r>
-    </w:p>
-    <w:p>
-      <w:pPr>
-        <w:pStyle w:val="ListParagraph"/>
-        <w:numPr>
-          <w:ilvl w:val="2"/>
-          <w:numId w:val="6"/>
-        </w:numPr>
-      </w:pPr>
-      <w:r>
-        <w:t>Socks cannot be seen until after selection is made</w:t>
+        <w:t xml:space="preserve">4 </w:t>
+      </w:r>
+      <w:r>
+        <w:t>white</w:t>
       </w:r>
       <w:bookmarkStart w:id="0" w:name="_GoBack"/>
       <w:bookmarkEnd w:id="0"/>
+      <w:r>
+        <w:t xml:space="preserve"> socks</w:t>
+      </w:r>
     </w:p>
     <w:sectPr>
       <w:headerReference w:type="default" r:id="rId8"/>

</xml_diff>

<commit_message>
conclude drawing of matched socks
steps for conclusion added
</commit_message>
<xml_diff>
--- a/DouglasAlfredo_ProblemSolving.docx
+++ b/DouglasAlfredo_ProblemSolving.docx
@@ -535,6 +535,142 @@
       </w:pPr>
       <w:r>
         <w:t>Match one pair match for each color</w:t>
+      </w:r>
+    </w:p>
+    <w:p>
+      <w:pPr>
+        <w:pStyle w:val="ListParagraph"/>
+        <w:numPr>
+          <w:ilvl w:val="1"/>
+          <w:numId w:val="6"/>
+        </w:numPr>
+      </w:pPr>
+      <w:r>
+        <w:t>Steps to conclude</w:t>
+      </w:r>
+    </w:p>
+    <w:p>
+      <w:pPr>
+        <w:pStyle w:val="ListParagraph"/>
+        <w:numPr>
+          <w:ilvl w:val="2"/>
+          <w:numId w:val="6"/>
+        </w:numPr>
+      </w:pPr>
+      <w:r>
+        <w:t>Draw one of each</w:t>
+      </w:r>
+    </w:p>
+    <w:p>
+      <w:pPr>
+        <w:pStyle w:val="ListParagraph"/>
+        <w:numPr>
+          <w:ilvl w:val="3"/>
+          <w:numId w:val="6"/>
+        </w:numPr>
+      </w:pPr>
+      <w:r>
+        <w:t>Smallest number would be one draw of each color</w:t>
+      </w:r>
+    </w:p>
+    <w:p>
+      <w:pPr>
+        <w:pStyle w:val="ListParagraph"/>
+        <w:numPr>
+          <w:ilvl w:val="3"/>
+          <w:numId w:val="6"/>
+        </w:numPr>
+      </w:pPr>
+      <w:r>
+        <w:t>3 total colors would be total draw of 3</w:t>
+      </w:r>
+    </w:p>
+    <w:p>
+      <w:pPr>
+        <w:pStyle w:val="ListParagraph"/>
+        <w:numPr>
+          <w:ilvl w:val="3"/>
+          <w:numId w:val="6"/>
+        </w:numPr>
+      </w:pPr>
+      <w:r>
+        <w:lastRenderedPageBreak/>
+        <w:t>4</w:t>
+      </w:r>
+      <w:r>
+        <w:rPr>
+          <w:vertAlign w:val="superscript"/>
+        </w:rPr>
+        <w:t>th</w:t>
+      </w:r>
+      <w:r>
+        <w:t xml:space="preserve"> draw would be match</w:t>
+      </w:r>
+      <w:r>
+        <w:t xml:space="preserve"> for black socks</w:t>
+      </w:r>
+    </w:p>
+    <w:p>
+      <w:pPr>
+        <w:pStyle w:val="ListParagraph"/>
+        <w:numPr>
+          <w:ilvl w:val="2"/>
+          <w:numId w:val="6"/>
+        </w:numPr>
+      </w:pPr>
+      <w:r>
+        <w:t>To match all colors</w:t>
+      </w:r>
+    </w:p>
+    <w:p>
+      <w:pPr>
+        <w:pStyle w:val="ListParagraph"/>
+        <w:numPr>
+          <w:ilvl w:val="3"/>
+          <w:numId w:val="6"/>
+        </w:numPr>
+      </w:pPr>
+      <w:r>
+        <w:t>Continue draw of socks</w:t>
+      </w:r>
+    </w:p>
+    <w:p>
+      <w:pPr>
+        <w:pStyle w:val="ListParagraph"/>
+        <w:numPr>
+          <w:ilvl w:val="3"/>
+          <w:numId w:val="6"/>
+        </w:numPr>
+      </w:pPr>
+      <w:r>
+        <w:t>Following same principle of smallest number, one draw would be of each color</w:t>
+      </w:r>
+    </w:p>
+    <w:p>
+      <w:pPr>
+        <w:pStyle w:val="ListParagraph"/>
+        <w:numPr>
+          <w:ilvl w:val="3"/>
+          <w:numId w:val="6"/>
+        </w:numPr>
+      </w:pPr>
+      <w:r>
+        <w:t>Smallest number for matching all colors would be 12</w:t>
+      </w:r>
+    </w:p>
+    <w:p>
+      <w:pPr>
+        <w:pStyle w:val="ListParagraph"/>
+        <w:numPr>
+          <w:ilvl w:val="4"/>
+          <w:numId w:val="6"/>
+        </w:numPr>
+      </w:pPr>
+      <w:r>
+        <w:t>Since white has total of 4 socks, 4 rounds of drawing one of each color would be required to ha</w:t>
+      </w:r>
+      <w:r>
+        <w:t>ve matching socks for all colors</w:t>
       </w:r>
       <w:bookmarkStart w:id="0" w:name="_GoBack"/>
       <w:bookmarkEnd w:id="0"/>

</xml_diff>